<commit_message>
new en style updated (code and year filled in)
</commit_message>
<xml_diff>
--- a/report/misc/style_SAR_en.docx
+++ b/report/misc/style_SAR_en.docx
@@ -262,6 +262,7 @@
             <w:pPr>
               <w:pStyle w:val="Normal"/>
               <w:widowControl w:val="false"/>
+              <w:suppressAutoHyphens w:val="true"/>
               <w:spacing w:lineRule="auto" w:line="240" w:before="280" w:after="280"/>
               <w:jc w:val="center"/>
               <w:rPr>
@@ -292,6 +293,7 @@
             <w:pPr>
               <w:pStyle w:val="Normal"/>
               <w:widowControl w:val="false"/>
+              <w:suppressAutoHyphens w:val="true"/>
               <w:spacing w:lineRule="auto" w:line="240" w:before="280" w:after="280"/>
               <w:jc w:val="center"/>
               <w:rPr>
@@ -322,6 +324,7 @@
             <w:pPr>
               <w:pStyle w:val="Normal"/>
               <w:widowControl w:val="false"/>
+              <w:suppressAutoHyphens w:val="true"/>
               <w:spacing w:lineRule="auto" w:line="240" w:before="280" w:after="280"/>
               <w:jc w:val="center"/>
               <w:rPr>
@@ -355,6 +358,7 @@
             <w:pPr>
               <w:pStyle w:val="Normal"/>
               <w:widowControl w:val="false"/>
+              <w:suppressAutoHyphens w:val="true"/>
               <w:spacing w:lineRule="auto" w:line="240" w:before="280" w:after="280"/>
               <w:jc w:val="left"/>
               <w:rPr>
@@ -382,6 +386,7 @@
             <w:pPr>
               <w:pStyle w:val="Normal"/>
               <w:widowControl w:val="false"/>
+              <w:suppressAutoHyphens w:val="true"/>
               <w:spacing w:lineRule="auto" w:line="240" w:before="280" w:after="280"/>
               <w:jc w:val="left"/>
               <w:rPr>
@@ -409,6 +414,7 @@
             <w:pPr>
               <w:pStyle w:val="Normal"/>
               <w:widowControl w:val="false"/>
+              <w:suppressAutoHyphens w:val="true"/>
               <w:spacing w:lineRule="auto" w:line="240" w:before="280" w:after="280"/>
               <w:jc w:val="left"/>
               <w:rPr>
@@ -439,6 +445,7 @@
             <w:pPr>
               <w:pStyle w:val="Normal"/>
               <w:widowControl w:val="false"/>
+              <w:suppressAutoHyphens w:val="true"/>
               <w:spacing w:lineRule="auto" w:line="240" w:before="280" w:after="280"/>
               <w:jc w:val="left"/>
               <w:rPr>
@@ -466,6 +473,7 @@
             <w:pPr>
               <w:pStyle w:val="Normal"/>
               <w:widowControl w:val="false"/>
+              <w:suppressAutoHyphens w:val="true"/>
               <w:spacing w:lineRule="auto" w:line="240" w:before="280" w:after="280"/>
               <w:jc w:val="left"/>
               <w:rPr>
@@ -493,6 +501,7 @@
             <w:pPr>
               <w:pStyle w:val="Normal"/>
               <w:widowControl w:val="false"/>
+              <w:suppressAutoHyphens w:val="true"/>
               <w:spacing w:lineRule="auto" w:line="240" w:before="280" w:after="280"/>
               <w:jc w:val="left"/>
               <w:rPr>
@@ -523,6 +532,7 @@
             <w:pPr>
               <w:pStyle w:val="Normal"/>
               <w:widowControl w:val="false"/>
+              <w:suppressAutoHyphens w:val="true"/>
               <w:spacing w:lineRule="auto" w:line="240" w:before="280" w:after="280"/>
               <w:jc w:val="left"/>
               <w:rPr>
@@ -550,6 +560,7 @@
             <w:pPr>
               <w:pStyle w:val="Normal"/>
               <w:widowControl w:val="false"/>
+              <w:suppressAutoHyphens w:val="true"/>
               <w:spacing w:lineRule="auto" w:line="240" w:before="280" w:after="280"/>
               <w:jc w:val="left"/>
               <w:rPr>
@@ -577,6 +588,7 @@
             <w:pPr>
               <w:pStyle w:val="Normal"/>
               <w:widowControl w:val="false"/>
+              <w:suppressAutoHyphens w:val="true"/>
               <w:spacing w:lineRule="auto" w:line="240" w:before="280" w:after="280"/>
               <w:jc w:val="left"/>
               <w:rPr>
@@ -607,6 +619,7 @@
             <w:pPr>
               <w:pStyle w:val="Normal"/>
               <w:widowControl w:val="false"/>
+              <w:suppressAutoHyphens w:val="true"/>
               <w:spacing w:lineRule="auto" w:line="240" w:before="280" w:after="280"/>
               <w:jc w:val="left"/>
               <w:rPr>
@@ -634,6 +647,7 @@
             <w:pPr>
               <w:pStyle w:val="Normal"/>
               <w:widowControl w:val="false"/>
+              <w:suppressAutoHyphens w:val="true"/>
               <w:spacing w:lineRule="auto" w:line="240" w:before="280" w:after="280"/>
               <w:jc w:val="left"/>
               <w:rPr>
@@ -661,6 +675,7 @@
             <w:pPr>
               <w:pStyle w:val="Normal"/>
               <w:widowControl w:val="false"/>
+              <w:suppressAutoHyphens w:val="true"/>
               <w:spacing w:lineRule="auto" w:line="240" w:before="280" w:after="280"/>
               <w:jc w:val="left"/>
               <w:rPr>
@@ -1176,7 +1191,7 @@
         <mc:Choice Requires="wps">
           <w:drawing>
             <wp:inline distT="0" distB="0" distL="0" distR="0" wp14:anchorId="3A025318">
-              <wp:extent cx="6123305" cy="20955"/>
+              <wp:extent cx="6125210" cy="22860"/>
               <wp:effectExtent l="0" t="0" r="0" b="0"/>
               <wp:docPr id="2" name="Forma2"/>
               <a:graphic xmlns:a="http://schemas.openxmlformats.org/drawingml/2006/main">
@@ -1186,7 +1201,7 @@
                     <wps:spPr>
                       <a:xfrm>
                         <a:off x="0" y="0"/>
-                        <a:ext cx="6122520" cy="20160"/>
+                        <a:ext cx="6124680" cy="22320"/>
                       </a:xfrm>
                       <a:prstGeom prst="rect">
                         <a:avLst/>
@@ -1213,7 +1228,7 @@
         </mc:Choice>
         <mc:Fallback>
           <w:pict>
-            <v:rect id="shape_0" ID="Forma2" path="m0,0l-2147483645,0l-2147483645,-2147483646l0,-2147483646xe" fillcolor="#a0a0a0" stroked="f" style="position:absolute;margin-left:0pt;margin-top:-1.65pt;width:482.05pt;height:1.55pt;mso-wrap-style:none;v-text-anchor:middle;mso-position-vertical:top" wp14:anchorId="3A025318">
+            <v:rect id="shape_0" ID="Forma2" path="m0,0l-2147483645,0l-2147483645,-2147483646l0,-2147483646xe" fillcolor="#a0a0a0" stroked="f" style="position:absolute;margin-left:0pt;margin-top:-1.8pt;width:482.2pt;height:1.7pt;mso-wrap-style:none;v-text-anchor:middle;mso-position-vertical:top" wp14:anchorId="3A025318">
               <v:fill o:detectmouseclick="t" type="solid" color2="#5f5f5f"/>
               <v:stroke color="#3465a4" joinstyle="round" endcap="flat"/>
               <w10:wrap type="square"/>
@@ -1241,9 +1256,9 @@
       <w:gridCol w:w="3685"/>
       <w:gridCol w:w="170"/>
       <w:gridCol w:w="3798"/>
-      <w:gridCol w:w="171"/>
+      <w:gridCol w:w="174"/>
       <w:gridCol w:w="794"/>
-      <w:gridCol w:w="169"/>
+      <w:gridCol w:w="166"/>
       <w:gridCol w:w="850"/>
     </w:tblGrid>
     <w:tr>
@@ -1377,17 +1392,30 @@
             <w:spacing w:lineRule="auto" w:line="240" w:beforeAutospacing="0" w:before="0" w:afterAutospacing="0" w:after="0"/>
             <w:ind w:left="0" w:right="0" w:hanging="0"/>
             <w:jc w:val="center"/>
-            <w:rPr/>
+            <w:rPr>
+              <w:rFonts w:ascii="Arial" w:hAnsi="Arial" w:eastAsia="Calibri" w:cs="Arial" w:eastAsiaTheme="minorHAnsi"/>
+              <w:b/>
+              <w:b/>
+              <w:bCs/>
+              <w:color w:val="auto"/>
+              <w:kern w:val="0"/>
+              <w:sz w:val="18"/>
+              <w:szCs w:val="18"/>
+              <w:lang w:val="pt-BR" w:eastAsia="en-US" w:bidi="ar-SA"/>
+            </w:rPr>
           </w:pPr>
           <w:r>
             <w:rPr>
-              <w:rFonts w:cs="Arial"/>
+              <w:rFonts w:eastAsia="Calibri" w:cs="Arial" w:eastAsiaTheme="minorHAnsi"/>
               <w:b/>
               <w:bCs/>
-              <w:sz w:val="18"/>
-              <w:szCs w:val="18"/>
-            </w:rPr>
-            <w:t>Consultoria de Bioestatística</w:t>
+              <w:color w:val="auto"/>
+              <w:kern w:val="0"/>
+              <w:sz w:val="18"/>
+              <w:szCs w:val="18"/>
+              <w:lang w:val="pt-BR" w:eastAsia="en-US" w:bidi="ar-SA"/>
+            </w:rPr>
+            <w:t>Biostatistics and Epidemiology Consulting</w:t>
           </w:r>
         </w:p>
         <w:p>
@@ -1435,7 +1463,7 @@
       </w:tc>
       <w:tc>
         <w:tcPr>
-          <w:tcW w:w="171" w:type="dxa"/>
+          <w:tcW w:w="174" w:type="dxa"/>
           <w:tcBorders/>
           <w:shd w:fill="auto" w:val="clear"/>
           <w:vAlign w:val="center"/>
@@ -1481,17 +1509,30 @@
             <w:spacing w:lineRule="auto" w:line="240" w:beforeAutospacing="0" w:before="0" w:afterAutospacing="0" w:after="0"/>
             <w:ind w:left="0" w:right="0" w:hanging="0"/>
             <w:jc w:val="center"/>
-            <w:rPr/>
+            <w:rPr>
+              <w:rFonts w:ascii="Arial" w:hAnsi="Arial" w:eastAsia="Calibri" w:cs="Arial" w:eastAsiaTheme="minorHAnsi"/>
+              <w:b/>
+              <w:b/>
+              <w:bCs/>
+              <w:color w:val="auto"/>
+              <w:kern w:val="0"/>
+              <w:sz w:val="18"/>
+              <w:szCs w:val="18"/>
+              <w:lang w:val="pt-BR" w:eastAsia="en-US" w:bidi="ar-SA"/>
+            </w:rPr>
           </w:pPr>
           <w:r>
             <w:rPr>
-              <w:rFonts w:cs="Arial"/>
+              <w:rFonts w:eastAsia="Calibri" w:cs="Arial" w:eastAsiaTheme="minorHAnsi"/>
               <w:b/>
               <w:bCs/>
-              <w:sz w:val="18"/>
-              <w:szCs w:val="18"/>
-            </w:rPr>
-            <w:t>Ano</w:t>
+              <w:color w:val="auto"/>
+              <w:kern w:val="0"/>
+              <w:sz w:val="18"/>
+              <w:szCs w:val="18"/>
+              <w:lang w:val="pt-BR" w:eastAsia="en-US" w:bidi="ar-SA"/>
+            </w:rPr>
+            <w:t>Year</w:t>
           </w:r>
         </w:p>
         <w:p>
@@ -1524,22 +1565,33 @@
             <w:spacing w:lineRule="auto" w:line="240" w:beforeAutospacing="0" w:before="0" w:afterAutospacing="0" w:after="0"/>
             <w:ind w:left="0" w:right="0" w:hanging="0"/>
             <w:jc w:val="center"/>
-            <w:rPr/>
+            <w:rPr>
+              <w:rFonts w:ascii="Arial" w:hAnsi="Arial" w:eastAsia="Calibri" w:cs="Arial" w:eastAsiaTheme="minorHAnsi"/>
+              <w:bCs/>
+              <w:color w:val="auto"/>
+              <w:kern w:val="0"/>
+              <w:sz w:val="18"/>
+              <w:szCs w:val="18"/>
+              <w:lang w:val="pt-BR" w:eastAsia="en-US" w:bidi="ar-SA"/>
+            </w:rPr>
           </w:pPr>
           <w:r>
             <w:rPr>
-              <w:rFonts w:cs="Arial"/>
+              <w:rFonts w:eastAsia="Calibri" w:cs="Arial" w:eastAsiaTheme="minorHAnsi"/>
               <w:bCs/>
-              <w:sz w:val="18"/>
-              <w:szCs w:val="18"/>
-            </w:rPr>
-            <w:t>aaaa</w:t>
+              <w:color w:val="auto"/>
+              <w:kern w:val="0"/>
+              <w:sz w:val="18"/>
+              <w:szCs w:val="18"/>
+              <w:lang w:val="pt-BR" w:eastAsia="en-US" w:bidi="ar-SA"/>
+            </w:rPr>
+            <w:t>2021</w:t>
           </w:r>
         </w:p>
       </w:tc>
       <w:tc>
         <w:tcPr>
-          <w:tcW w:w="169" w:type="dxa"/>
+          <w:tcW w:w="166" w:type="dxa"/>
           <w:tcBorders/>
           <w:shd w:fill="auto" w:val="clear"/>
           <w:vAlign w:val="center"/>
@@ -1585,17 +1637,30 @@
             <w:spacing w:lineRule="auto" w:line="240" w:beforeAutospacing="0" w:before="0" w:afterAutospacing="0" w:after="0"/>
             <w:ind w:left="0" w:right="0" w:hanging="0"/>
             <w:jc w:val="center"/>
-            <w:rPr/>
+            <w:rPr>
+              <w:rFonts w:ascii="Arial" w:hAnsi="Arial" w:eastAsia="Calibri" w:cs="Arial" w:eastAsiaTheme="minorHAnsi"/>
+              <w:b/>
+              <w:b/>
+              <w:bCs/>
+              <w:color w:val="auto"/>
+              <w:kern w:val="0"/>
+              <w:sz w:val="18"/>
+              <w:szCs w:val="18"/>
+              <w:lang w:val="pt-BR" w:eastAsia="en-US" w:bidi="ar-SA"/>
+            </w:rPr>
           </w:pPr>
           <w:r>
             <w:rPr>
-              <w:rFonts w:cs="Arial"/>
+              <w:rFonts w:eastAsia="Calibri" w:cs="Arial" w:eastAsiaTheme="minorHAnsi"/>
               <w:b/>
               <w:bCs/>
-              <w:sz w:val="18"/>
-              <w:szCs w:val="18"/>
-            </w:rPr>
-            <w:t>Página</w:t>
+              <w:color w:val="auto"/>
+              <w:kern w:val="0"/>
+              <w:sz w:val="18"/>
+              <w:szCs w:val="18"/>
+              <w:lang w:val="pt-BR" w:eastAsia="en-US" w:bidi="ar-SA"/>
+            </w:rPr>
+            <w:t>Page</w:t>
           </w:r>
         </w:p>
         <w:p>
@@ -1787,30 +1852,61 @@
           <w:pPr>
             <w:pStyle w:val="Normal"/>
             <w:widowControl w:val="false"/>
+            <w:suppressAutoHyphens w:val="true"/>
             <w:spacing w:lineRule="auto" w:line="240" w:beforeAutospacing="0" w:before="0" w:afterAutospacing="0" w:after="0"/>
             <w:ind w:left="0" w:right="0" w:hanging="0"/>
             <w:jc w:val="center"/>
-            <w:rPr/>
+            <w:rPr>
+              <w:rFonts w:ascii="Arial" w:hAnsi="Arial" w:eastAsia="Calibri" w:cs="" w:cstheme="minorBidi" w:eastAsiaTheme="minorHAnsi"/>
+              <w:b/>
+              <w:b/>
+              <w:color w:val="auto"/>
+              <w:kern w:val="0"/>
+              <w:sz w:val="20"/>
+              <w:szCs w:val="22"/>
+              <w:lang w:val="pt-BR" w:eastAsia="en-US" w:bidi="ar-SA"/>
+            </w:rPr>
           </w:pPr>
           <w:r>
             <w:rPr>
+              <w:rFonts w:eastAsia="Calibri" w:cs="" w:cstheme="minorBidi" w:eastAsiaTheme="minorHAnsi"/>
               <w:b/>
-            </w:rPr>
-            <w:t>Relatório de Análise de Dados</w:t>
+              <w:color w:val="auto"/>
+              <w:kern w:val="0"/>
+              <w:sz w:val="20"/>
+              <w:szCs w:val="22"/>
+              <w:lang w:val="pt-BR" w:eastAsia="en-US" w:bidi="ar-SA"/>
+            </w:rPr>
+            <w:t>Statistical Analysis Report</w:t>
           </w:r>
         </w:p>
         <w:p>
           <w:pPr>
             <w:pStyle w:val="Normal"/>
             <w:widowControl w:val="false"/>
+            <w:suppressAutoHyphens w:val="true"/>
             <w:spacing w:lineRule="auto" w:line="240" w:beforeAutospacing="0" w:before="0" w:afterAutospacing="0" w:after="0"/>
             <w:ind w:left="0" w:right="0" w:hanging="0"/>
             <w:jc w:val="center"/>
-            <w:rPr/>
+            <w:rPr>
+              <w:rFonts w:ascii="Arial" w:hAnsi="Arial" w:eastAsia="Calibri" w:cs="" w:cstheme="minorBidi" w:eastAsiaTheme="minorHAnsi"/>
+              <w:color w:val="auto"/>
+              <w:kern w:val="0"/>
+              <w:sz w:val="20"/>
+              <w:szCs w:val="22"/>
+              <w:lang w:val="pt-BR" w:eastAsia="en-US" w:bidi="ar-SA"/>
+            </w:rPr>
           </w:pPr>
           <w:r>
-            <w:rPr/>
-            <w:t>Consultoria de Bioestatística</w:t>
+            <w:rPr>
+              <w:rFonts w:eastAsia="Calibri" w:cs="" w:cstheme="minorBidi" w:eastAsiaTheme="minorHAnsi"/>
+              <w:color w:val="auto"/>
+              <w:kern w:val="0"/>
+              <w:sz w:val="20"/>
+              <w:szCs w:val="22"/>
+              <w:lang w:val="pt-BR" w:eastAsia="en-US" w:bidi="ar-SA"/>
+            </w:rPr>
+            <w:t>Biostatistics and Epidemiology Consulting</w:t>
           </w:r>
         </w:p>
       </w:tc>
@@ -1835,6 +1931,7 @@
           <w:pPr>
             <w:pStyle w:val="Normal"/>
             <w:widowControl w:val="false"/>
+            <w:suppressAutoHyphens w:val="true"/>
             <w:spacing w:lineRule="auto" w:line="240" w:beforeAutospacing="0" w:before="0" w:afterAutospacing="0" w:after="0"/>
             <w:ind w:left="0" w:right="0" w:hanging="0"/>
             <w:jc w:val="center"/>
@@ -1872,6 +1969,7 @@
           <w:pPr>
             <w:pStyle w:val="Normal"/>
             <w:widowControl w:val="false"/>
+            <w:suppressAutoHyphens w:val="true"/>
             <w:spacing w:lineRule="auto" w:line="240" w:beforeAutospacing="0" w:before="0" w:afterAutospacing="0" w:after="0"/>
             <w:ind w:left="0" w:right="0" w:hanging="0"/>
             <w:jc w:val="center"/>
@@ -1883,7 +1981,47 @@
               <w:sz w:val="18"/>
               <w:szCs w:val="18"/>
             </w:rPr>
-            <w:t>https://github.com/philsf-biostat/analise_dados_JF_2021</w:t>
+            <w:t>https://github.com/philsf-biostat/analise_dados_</w:t>
+          </w:r>
+          <w:r>
+            <w:rPr>
+              <w:rFonts w:eastAsia="Calibri" w:cs="" w:cstheme="minorBidi" w:eastAsiaTheme="minorHAnsi"/>
+              <w:b/>
+              <w:color w:val="auto"/>
+              <w:kern w:val="0"/>
+              <w:sz w:val="18"/>
+              <w:szCs w:val="18"/>
+              <w:lang w:val="pt-BR" w:eastAsia="en-US" w:bidi="ar-SA"/>
+            </w:rPr>
+            <w:t>JF</w:t>
+          </w:r>
+          <w:r>
+            <w:rPr>
+              <w:b/>
+              <w:sz w:val="18"/>
+              <w:szCs w:val="18"/>
+            </w:rPr>
+            <w:t>_</w:t>
+          </w:r>
+          <w:r>
+            <w:rPr>
+              <w:rFonts w:eastAsia="Calibri" w:cs="" w:cstheme="minorBidi" w:eastAsiaTheme="minorHAnsi"/>
+              <w:b/>
+              <w:color w:val="auto"/>
+              <w:kern w:val="0"/>
+              <w:sz w:val="18"/>
+              <w:szCs w:val="18"/>
+              <w:lang w:val="pt-BR" w:eastAsia="en-US" w:bidi="ar-SA"/>
+            </w:rPr>
+            <w:t>2021</w:t>
+          </w:r>
+          <w:r>
+            <w:rPr>
+              <w:b/>
+              <w:sz w:val="18"/>
+              <w:szCs w:val="18"/>
+            </w:rPr>
+            <w:t>-v01</w:t>
           </w:r>
         </w:p>
       </w:tc>
@@ -1902,7 +2040,7 @@
         <mc:Choice Requires="wps">
           <w:drawing>
             <wp:inline distT="0" distB="1270" distL="0" distR="0" wp14:anchorId="6B2BA233">
-              <wp:extent cx="6122670" cy="20955"/>
+              <wp:extent cx="6124575" cy="22860"/>
               <wp:effectExtent l="0" t="0" r="0" b="1270"/>
               <wp:docPr id="1" name="Forma1"/>
               <a:graphic xmlns:a="http://schemas.openxmlformats.org/drawingml/2006/main">
@@ -1912,7 +2050,7 @@
                     <wps:spPr>
                       <a:xfrm>
                         <a:off x="0" y="0"/>
-                        <a:ext cx="6122160" cy="20160"/>
+                        <a:ext cx="6123960" cy="22320"/>
                       </a:xfrm>
                       <a:prstGeom prst="rect">
                         <a:avLst/>
@@ -1939,7 +2077,7 @@
         </mc:Choice>
         <mc:Fallback>
           <w:pict>
-            <v:rect id="shape_0" ID="Forma1" path="m0,0l-2147483645,0l-2147483645,-2147483646l0,-2147483646xe" fillcolor="#a0a0a0" stroked="f" style="position:absolute;margin-left:0pt;margin-top:-1.75pt;width:482pt;height:1.55pt;mso-wrap-style:none;v-text-anchor:middle;mso-position-vertical:top" wp14:anchorId="6B2BA233">
+            <v:rect id="shape_0" ID="Forma1" path="m0,0l-2147483645,0l-2147483645,-2147483646l0,-2147483646xe" fillcolor="#a0a0a0" stroked="f" style="position:absolute;margin-left:0pt;margin-top:-1.9pt;width:482.15pt;height:1.7pt;mso-wrap-style:none;v-text-anchor:middle;mso-position-vertical:top" wp14:anchorId="6B2BA233">
               <v:fill o:detectmouseclick="t" type="solid" color2="#5f5f5f"/>
               <v:stroke color="#3465a4" joinstyle="round" endcap="flat"/>
               <w10:wrap type="square"/>
@@ -2507,6 +2645,7 @@
     <w:rsid w:val="007f4269"/>
     <w:pPr>
       <w:widowControl/>
+      <w:suppressAutoHyphens w:val="true"/>
       <w:bidi w:val="0"/>
       <w:spacing w:lineRule="auto" w:line="259" w:beforeAutospacing="1" w:afterAutospacing="1"/>
       <w:jc w:val="both"/>
@@ -3241,6 +3380,7 @@
       <w:keepNext w:val="true"/>
       <w:keepLines/>
       <w:widowControl/>
+      <w:suppressAutoHyphens w:val="true"/>
       <w:bidi w:val="0"/>
       <w:spacing w:lineRule="auto" w:line="252" w:before="0" w:after="0"/>
       <w:jc w:val="center"/>

</xml_diff>